<commit_message>
v8 updates to block
</commit_message>
<xml_diff>
--- a/2019_Anchorage/Matrix edits_29May2019_NAM.docx
+++ b/2019_Anchorage/Matrix edits_29May2019_NAM.docx
@@ -140,7 +140,29 @@
           <w:szCs w:val="20"/>
           <w:shd w:val="clear" w:color="auto" w:fill="FFFFFF"/>
         </w:rPr>
-        <w:t>For the Undergrad Symposium on Thursday afternoon, the title at the top line says “Symposiumposium”</w:t>
+        <w:t>For the Undergrad Symposium on Thursday afternoon, the title at the top line says “</w:t>
+      </w:r>
+      <w:proofErr w:type="spellStart"/>
+      <w:r>
+        <w:rPr>
+          <w:rFonts w:ascii="Roboto" w:hAnsi="Roboto"/>
+          <w:color w:val="FF0000"/>
+          <w:sz w:val="20"/>
+          <w:szCs w:val="20"/>
+          <w:shd w:val="clear" w:color="auto" w:fill="FFFFFF"/>
+        </w:rPr>
+        <w:t>Symposiumposium</w:t>
+      </w:r>
+      <w:proofErr w:type="spellEnd"/>
+      <w:r>
+        <w:rPr>
+          <w:rFonts w:ascii="Roboto" w:hAnsi="Roboto"/>
+          <w:color w:val="FF0000"/>
+          <w:sz w:val="20"/>
+          <w:szCs w:val="20"/>
+          <w:shd w:val="clear" w:color="auto" w:fill="FFFFFF"/>
+        </w:rPr>
+        <w:t>”</w:t>
       </w:r>
     </w:p>
     <w:p>
@@ -242,6 +264,7 @@
           <w:shd w:val="clear" w:color="auto" w:fill="FFFFFF"/>
         </w:rPr>
       </w:pPr>
+      <w:proofErr w:type="spellStart"/>
       <w:r>
         <w:rPr>
           <w:rFonts w:ascii="Times New Roman" w:hAnsi="Times New Roman" w:cs="Times New Roman"/>
@@ -290,8 +313,31 @@
           <w:szCs w:val="20"/>
           <w:shd w:val="clear" w:color="auto" w:fill="FFFFFF"/>
         </w:rPr>
-        <w:t>o is a bird name in the title of a talk and it is showing up as ‘=Oma’o</w:t>
-      </w:r>
+        <w:t>o</w:t>
+      </w:r>
+      <w:proofErr w:type="spellEnd"/>
+      <w:r>
+        <w:rPr>
+          <w:rFonts w:ascii="Roboto" w:hAnsi="Roboto"/>
+          <w:color w:val="FF0000"/>
+          <w:sz w:val="20"/>
+          <w:szCs w:val="20"/>
+          <w:shd w:val="clear" w:color="auto" w:fill="FFFFFF"/>
+        </w:rPr>
+        <w:t xml:space="preserve"> is a bird name in the title of a talk and it is showing up as ‘=</w:t>
+      </w:r>
+      <w:proofErr w:type="spellStart"/>
+      <w:r>
+        <w:rPr>
+          <w:rFonts w:ascii="Roboto" w:hAnsi="Roboto"/>
+          <w:color w:val="FF0000"/>
+          <w:sz w:val="20"/>
+          <w:szCs w:val="20"/>
+          <w:shd w:val="clear" w:color="auto" w:fill="FFFFFF"/>
+        </w:rPr>
+        <w:t>Oma’o</w:t>
+      </w:r>
+      <w:proofErr w:type="spellEnd"/>
     </w:p>
     <w:p>
       <w:pPr>
@@ -332,7 +378,29 @@
           <w:szCs w:val="20"/>
           <w:shd w:val="clear" w:color="auto" w:fill="FFFFFF"/>
         </w:rPr>
-        <w:t>‘Alalā is a bird name in the title of a talk and it is showing up as</w:t>
+        <w:t>‘</w:t>
+      </w:r>
+      <w:proofErr w:type="spellStart"/>
+      <w:r>
+        <w:rPr>
+          <w:rFonts w:ascii="Roboto" w:hAnsi="Roboto"/>
+          <w:color w:val="FF0000"/>
+          <w:sz w:val="20"/>
+          <w:szCs w:val="20"/>
+          <w:shd w:val="clear" w:color="auto" w:fill="FFFFFF"/>
+        </w:rPr>
+        <w:t>Alalā</w:t>
+      </w:r>
+      <w:proofErr w:type="spellEnd"/>
+      <w:r>
+        <w:rPr>
+          <w:rFonts w:ascii="Roboto" w:hAnsi="Roboto"/>
+          <w:color w:val="FF0000"/>
+          <w:sz w:val="20"/>
+          <w:szCs w:val="20"/>
+          <w:shd w:val="clear" w:color="auto" w:fill="FFFFFF"/>
+        </w:rPr>
+        <w:t xml:space="preserve"> is a bird name in the title of a talk and it is showing up as</w:t>
       </w:r>
       <w:r>
         <w:rPr>
@@ -352,7 +420,18 @@
           <w:szCs w:val="20"/>
           <w:shd w:val="clear" w:color="auto" w:fill="FFFFFF"/>
         </w:rPr>
-        <w:t>’A</w:t>
+        <w:t>’</w:t>
+      </w:r>
+      <w:proofErr w:type="spellStart"/>
+      <w:r>
+        <w:rPr>
+          <w:rFonts w:ascii="Roboto" w:hAnsi="Roboto"/>
+          <w:color w:val="FF0000"/>
+          <w:sz w:val="20"/>
+          <w:szCs w:val="20"/>
+          <w:shd w:val="clear" w:color="auto" w:fill="FFFFFF"/>
+        </w:rPr>
+        <w:t>A</w:t>
       </w:r>
       <w:r>
         <w:rPr>
@@ -364,6 +443,7 @@
         </w:rPr>
         <w:t>lalAA</w:t>
       </w:r>
+      <w:proofErr w:type="spellEnd"/>
     </w:p>
     <w:p>
       <w:pPr>
@@ -404,7 +484,29 @@
           <w:szCs w:val="20"/>
           <w:shd w:val="clear" w:color="auto" w:fill="FFFFFF"/>
         </w:rPr>
-        <w:t>Some instances of a hyphen/dash show up as gobbly gook.  For example, 1600 in Summit 9/10 on Weds (Migration &amp; Stopover):  for the word ‘wide-ranging’, the dash is gobbled.</w:t>
+        <w:t xml:space="preserve">Some instances of a hyphen/dash show up as </w:t>
+      </w:r>
+      <w:proofErr w:type="spellStart"/>
+      <w:r>
+        <w:rPr>
+          <w:rFonts w:ascii="Roboto" w:hAnsi="Roboto"/>
+          <w:color w:val="FF0000"/>
+          <w:sz w:val="20"/>
+          <w:szCs w:val="20"/>
+          <w:shd w:val="clear" w:color="auto" w:fill="FFFFFF"/>
+        </w:rPr>
+        <w:t>gobbly</w:t>
+      </w:r>
+      <w:proofErr w:type="spellEnd"/>
+      <w:r>
+        <w:rPr>
+          <w:rFonts w:ascii="Roboto" w:hAnsi="Roboto"/>
+          <w:color w:val="FF0000"/>
+          <w:sz w:val="20"/>
+          <w:szCs w:val="20"/>
+          <w:shd w:val="clear" w:color="auto" w:fill="FFFFFF"/>
+        </w:rPr>
+        <w:t xml:space="preserve"> gook.  For example, 1600 in Summit 9/10 on Weds (Migration &amp; Stopover):  for the word ‘wide-ranging’, the dash is gobbled.</w:t>
       </w:r>
     </w:p>
     <w:p>
@@ -427,361 +529,15 @@
         </w:rPr>
         <w:t>I think this has been fixed, but keep an eye out. For some reason, dashes and hyphens get entered as different characters in the excel sheet and it’s surprisingly difficult to catch all of them.</w:t>
       </w:r>
-    </w:p>
-    <w:p>
-      <w:pPr>
-        <w:rPr>
-          <w:rFonts w:ascii="Roboto" w:hAnsi="Roboto"/>
-          <w:color w:val="FF0000"/>
-          <w:sz w:val="20"/>
-          <w:szCs w:val="20"/>
-          <w:shd w:val="clear" w:color="auto" w:fill="FFFFFF"/>
-        </w:rPr>
-      </w:pPr>
-      <w:r>
-        <w:rPr>
-          <w:rFonts w:ascii="Roboto" w:hAnsi="Roboto"/>
-          <w:color w:val="FF0000"/>
-          <w:sz w:val="20"/>
-          <w:szCs w:val="20"/>
-          <w:shd w:val="clear" w:color="auto" w:fill="FFFFFF"/>
-        </w:rPr>
-        <w:t>For the Symposium Title on pages 3 and 5 (Weds afternoon) in Cook Theatre, it seems like the font in the last several lines (e.g., “Observed, and What Do We Do About It?”) are larger than the font on the first several lines in that cell.</w:t>
-      </w:r>
-    </w:p>
-    <w:p>
-      <w:pPr>
-        <w:rPr>
-          <w:rFonts w:ascii="Roboto" w:hAnsi="Roboto"/>
-          <w:color w:val="000000" w:themeColor="text1"/>
-          <w:sz w:val="20"/>
-          <w:szCs w:val="20"/>
-          <w:shd w:val="clear" w:color="auto" w:fill="FFFFFF"/>
-        </w:rPr>
-      </w:pPr>
-      <w:r>
-        <w:rPr>
-          <w:rFonts w:ascii="Roboto" w:hAnsi="Roboto"/>
-          <w:color w:val="000000" w:themeColor="text1"/>
-          <w:sz w:val="20"/>
-          <w:szCs w:val="20"/>
-          <w:shd w:val="clear" w:color="auto" w:fill="FFFFFF"/>
-        </w:rPr>
-        <w:t>I think this has been fixed, I don’t see the problem in the current version.</w:t>
-      </w:r>
-    </w:p>
-    <w:p>
-      <w:pPr>
-        <w:rPr>
-          <w:rFonts w:ascii="Roboto" w:hAnsi="Roboto"/>
-          <w:color w:val="FF0000"/>
-          <w:sz w:val="20"/>
-          <w:szCs w:val="20"/>
-          <w:shd w:val="clear" w:color="auto" w:fill="FFFFFF"/>
-        </w:rPr>
-      </w:pPr>
-      <w:r>
-        <w:rPr>
-          <w:rFonts w:ascii="Roboto" w:hAnsi="Roboto"/>
-          <w:color w:val="FF0000"/>
-          <w:sz w:val="20"/>
-          <w:szCs w:val="20"/>
-          <w:shd w:val="clear" w:color="auto" w:fill="FFFFFF"/>
-        </w:rPr>
-        <w:t>On page 3, 1415 in Cook Theatre</w:t>
-      </w:r>
-      <w:r>
-        <w:rPr>
-          <w:rFonts w:ascii="Roboto" w:hAnsi="Roboto"/>
-          <w:color w:val="FF0000"/>
-          <w:sz w:val="20"/>
-          <w:szCs w:val="20"/>
-          <w:shd w:val="clear" w:color="auto" w:fill="FFFFFF"/>
-        </w:rPr>
-        <w:t>, paper by Wu – last words of title should read “2 °C warming”.  The degree symbol is causing a hiccup.</w:t>
-      </w:r>
-    </w:p>
-    <w:p>
-      <w:pPr>
-        <w:rPr>
-          <w:rFonts w:ascii="Roboto" w:hAnsi="Roboto"/>
-          <w:color w:val="000000" w:themeColor="text1"/>
-          <w:sz w:val="20"/>
-          <w:szCs w:val="20"/>
-          <w:shd w:val="clear" w:color="auto" w:fill="FFFFFF"/>
-        </w:rPr>
-      </w:pPr>
-      <w:r>
-        <w:rPr>
-          <w:rFonts w:ascii="Roboto" w:hAnsi="Roboto"/>
-          <w:color w:val="000000" w:themeColor="text1"/>
-          <w:sz w:val="20"/>
-          <w:szCs w:val="20"/>
-          <w:shd w:val="clear" w:color="auto" w:fill="FFFFFF"/>
-        </w:rPr>
-        <w:t>Fixed.</w:t>
-      </w:r>
-    </w:p>
-    <w:p>
-      <w:pPr>
-        <w:rPr>
-          <w:rFonts w:ascii="Roboto" w:hAnsi="Roboto"/>
-          <w:color w:val="FF0000"/>
-          <w:sz w:val="20"/>
-          <w:szCs w:val="20"/>
-          <w:shd w:val="clear" w:color="auto" w:fill="FFFFFF"/>
-        </w:rPr>
-      </w:pPr>
-      <w:r>
-        <w:rPr>
-          <w:rFonts w:ascii="Roboto" w:hAnsi="Roboto"/>
-          <w:color w:val="FF0000"/>
-          <w:sz w:val="20"/>
-          <w:szCs w:val="20"/>
-          <w:shd w:val="clear" w:color="auto" w:fill="FFFFFF"/>
-        </w:rPr>
-        <w:t>Change all instances of EBird to eBird</w:t>
-      </w:r>
-      <w:r>
-        <w:rPr>
-          <w:rFonts w:ascii="Roboto" w:hAnsi="Roboto"/>
-          <w:color w:val="FF0000"/>
-          <w:sz w:val="20"/>
-          <w:szCs w:val="20"/>
-          <w:shd w:val="clear" w:color="auto" w:fill="FFFFFF"/>
-        </w:rPr>
-        <w:t xml:space="preserve"> (e.g., Summit 4 1600 on Weds)</w:t>
-      </w:r>
-    </w:p>
-    <w:p>
-      <w:pPr>
-        <w:rPr>
-          <w:rFonts w:ascii="Roboto" w:hAnsi="Roboto"/>
-          <w:color w:val="000000" w:themeColor="text1"/>
-          <w:sz w:val="20"/>
-          <w:szCs w:val="20"/>
-          <w:shd w:val="clear" w:color="auto" w:fill="FFFFFF"/>
-        </w:rPr>
-      </w:pPr>
-      <w:r>
-        <w:rPr>
-          <w:rFonts w:ascii="Roboto" w:hAnsi="Roboto"/>
-          <w:color w:val="000000" w:themeColor="text1"/>
-          <w:sz w:val="20"/>
-          <w:szCs w:val="20"/>
-          <w:shd w:val="clear" w:color="auto" w:fill="FFFFFF"/>
-        </w:rPr>
-        <w:t>Fixed.</w:t>
-      </w:r>
-    </w:p>
-    <w:p>
-      <w:pPr>
-        <w:rPr>
-          <w:rFonts w:ascii="Roboto" w:hAnsi="Roboto"/>
-          <w:color w:val="FF0000"/>
-          <w:sz w:val="20"/>
-          <w:szCs w:val="20"/>
-          <w:shd w:val="clear" w:color="auto" w:fill="FFFFFF"/>
-        </w:rPr>
-      </w:pPr>
-      <w:r>
-        <w:rPr>
-          <w:rFonts w:ascii="Roboto" w:hAnsi="Roboto"/>
-          <w:color w:val="FF0000"/>
-          <w:sz w:val="20"/>
-          <w:szCs w:val="20"/>
-          <w:shd w:val="clear" w:color="auto" w:fill="FFFFFF"/>
-        </w:rPr>
-        <w:t xml:space="preserve">Thursday 1615 in Cook Theatre, the title includes ‘magic Traits’ and instead should be ‘Magic Traits’ </w:t>
-      </w:r>
-    </w:p>
-    <w:p>
-      <w:pPr>
-        <w:rPr>
-          <w:rFonts w:ascii="Roboto" w:hAnsi="Roboto"/>
-          <w:color w:val="000000" w:themeColor="text1"/>
-          <w:sz w:val="20"/>
-          <w:szCs w:val="20"/>
-          <w:shd w:val="clear" w:color="auto" w:fill="FFFFFF"/>
-        </w:rPr>
-      </w:pPr>
-      <w:r>
-        <w:rPr>
-          <w:rFonts w:ascii="Roboto" w:hAnsi="Roboto"/>
-          <w:color w:val="000000" w:themeColor="text1"/>
-          <w:sz w:val="20"/>
-          <w:szCs w:val="20"/>
-          <w:shd w:val="clear" w:color="auto" w:fill="FFFFFF"/>
-        </w:rPr>
-        <w:lastRenderedPageBreak/>
-        <w:t>Fixed.</w:t>
-      </w:r>
-    </w:p>
-    <w:p>
-      <w:pPr>
-        <w:rPr>
-          <w:rFonts w:ascii="Roboto" w:hAnsi="Roboto"/>
-          <w:color w:val="FF0000"/>
-          <w:sz w:val="20"/>
-          <w:szCs w:val="20"/>
-          <w:shd w:val="clear" w:color="auto" w:fill="FFFFFF"/>
-        </w:rPr>
-      </w:pPr>
-      <w:r>
-        <w:rPr>
-          <w:rFonts w:ascii="Roboto" w:hAnsi="Roboto"/>
-          <w:color w:val="FF0000"/>
-          <w:sz w:val="20"/>
-          <w:szCs w:val="20"/>
-          <w:shd w:val="clear" w:color="auto" w:fill="FFFFFF"/>
-        </w:rPr>
-        <w:t xml:space="preserve">Friday 1115 in Summit 13/14, the title includes ‘biotic </w:t>
-      </w:r>
-      <w:r>
-        <w:rPr>
-          <w:rFonts w:ascii="Roboto" w:hAnsi="Roboto"/>
-          <w:color w:val="FF0000"/>
-          <w:sz w:val="20"/>
-          <w:szCs w:val="20"/>
-          <w:shd w:val="clear" w:color="auto" w:fill="FFFFFF"/>
-        </w:rPr>
-        <w:t>Interaction’ and instead should be ‘Biotic Interaction’</w:t>
-      </w:r>
-    </w:p>
-    <w:p>
-      <w:pPr>
-        <w:rPr>
-          <w:rFonts w:ascii="Roboto" w:hAnsi="Roboto"/>
-          <w:color w:val="000000" w:themeColor="text1"/>
-          <w:sz w:val="20"/>
-          <w:szCs w:val="20"/>
-          <w:shd w:val="clear" w:color="auto" w:fill="FFFFFF"/>
-        </w:rPr>
-      </w:pPr>
-      <w:r>
-        <w:rPr>
-          <w:rFonts w:ascii="Roboto" w:hAnsi="Roboto"/>
-          <w:color w:val="000000" w:themeColor="text1"/>
-          <w:sz w:val="20"/>
-          <w:szCs w:val="20"/>
-          <w:shd w:val="clear" w:color="auto" w:fill="FFFFFF"/>
-        </w:rPr>
-        <w:t>Fixed.</w:t>
-      </w:r>
-    </w:p>
-    <w:p>
-      <w:pPr>
-        <w:rPr>
-          <w:rFonts w:ascii="Roboto" w:hAnsi="Roboto"/>
-          <w:color w:val="FF0000"/>
-          <w:sz w:val="20"/>
-          <w:szCs w:val="20"/>
-          <w:shd w:val="clear" w:color="auto" w:fill="FFFFFF"/>
-        </w:rPr>
-      </w:pPr>
-      <w:r>
-        <w:rPr>
-          <w:rFonts w:ascii="Roboto" w:hAnsi="Roboto"/>
-          <w:color w:val="FF0000"/>
-          <w:sz w:val="20"/>
-          <w:szCs w:val="20"/>
-          <w:shd w:val="clear" w:color="auto" w:fill="FFFFFF"/>
-        </w:rPr>
-        <w:t>Friday 1600 in Summit 5 (Gillespie)</w:t>
-      </w:r>
-      <w:r>
-        <w:rPr>
-          <w:rFonts w:ascii="Roboto" w:hAnsi="Roboto"/>
-          <w:color w:val="FF0000"/>
-          <w:sz w:val="20"/>
-          <w:szCs w:val="20"/>
-          <w:shd w:val="clear" w:color="auto" w:fill="FFFFFF"/>
-        </w:rPr>
-        <w:t xml:space="preserve"> – change Nsf to NSF and change Stem to STEM</w:t>
-      </w:r>
-    </w:p>
-    <w:p>
-      <w:pPr>
-        <w:rPr>
-          <w:rFonts w:ascii="Roboto" w:hAnsi="Roboto"/>
-          <w:color w:val="000000" w:themeColor="text1"/>
-          <w:sz w:val="20"/>
-          <w:szCs w:val="20"/>
-          <w:shd w:val="clear" w:color="auto" w:fill="FFFFFF"/>
-        </w:rPr>
-      </w:pPr>
-      <w:r>
-        <w:rPr>
-          <w:rFonts w:ascii="Roboto" w:hAnsi="Roboto"/>
-          <w:color w:val="000000" w:themeColor="text1"/>
-          <w:sz w:val="20"/>
-          <w:szCs w:val="20"/>
-          <w:shd w:val="clear" w:color="auto" w:fill="FFFFFF"/>
-        </w:rPr>
-        <w:t>Fixed.</w:t>
-      </w:r>
-    </w:p>
-    <w:p>
-      <w:pPr>
-        <w:rPr>
-          <w:rFonts w:ascii="Roboto" w:hAnsi="Roboto"/>
-          <w:color w:val="FF0000"/>
-          <w:sz w:val="20"/>
-          <w:szCs w:val="20"/>
-          <w:shd w:val="clear" w:color="auto" w:fill="FFFFFF"/>
-        </w:rPr>
-      </w:pPr>
-      <w:r>
-        <w:rPr>
-          <w:rFonts w:ascii="Roboto" w:hAnsi="Roboto"/>
-          <w:color w:val="FF0000"/>
-          <w:sz w:val="20"/>
-          <w:szCs w:val="20"/>
-          <w:shd w:val="clear" w:color="auto" w:fill="FFFFFF"/>
-        </w:rPr>
-        <w:t>Page missing from PDF (Thursday, Late Afternoon, Summit 5- Summit 13/14)</w:t>
-      </w:r>
-    </w:p>
-    <w:p>
-      <w:pPr>
-        <w:rPr>
-          <w:rFonts w:ascii="Roboto" w:hAnsi="Roboto"/>
-          <w:color w:val="000000"/>
-          <w:sz w:val="20"/>
-          <w:szCs w:val="20"/>
-          <w:shd w:val="clear" w:color="auto" w:fill="FFFFFF"/>
-        </w:rPr>
-      </w:pPr>
-      <w:r>
-        <w:rPr>
-          <w:rFonts w:ascii="Roboto" w:hAnsi="Roboto"/>
-          <w:color w:val="000000"/>
-          <w:sz w:val="20"/>
-          <w:szCs w:val="20"/>
-          <w:shd w:val="clear" w:color="auto" w:fill="FFFFFF"/>
-        </w:rPr>
-        <w:t>This page is now included.</w:t>
-      </w:r>
-    </w:p>
-    <w:p>
-      <w:pPr>
-        <w:rPr>
-          <w:rFonts w:ascii="Roboto" w:hAnsi="Roboto"/>
-          <w:color w:val="FF0000"/>
-          <w:sz w:val="20"/>
-          <w:szCs w:val="20"/>
-          <w:shd w:val="clear" w:color="auto" w:fill="FFFFFF"/>
-        </w:rPr>
-      </w:pPr>
-      <w:r>
-        <w:rPr>
-          <w:rFonts w:ascii="Roboto" w:hAnsi="Roboto"/>
-          <w:color w:val="FF0000"/>
-          <w:sz w:val="20"/>
-          <w:szCs w:val="20"/>
-          <w:shd w:val="clear" w:color="auto" w:fill="FFFFFF"/>
-        </w:rPr>
-        <w:t>Author names that have goofy characters that need fixing:</w:t>
+      <w:r>
+        <w:rPr>
+          <w:rFonts w:ascii="Roboto" w:hAnsi="Roboto"/>
+          <w:color w:val="000000" w:themeColor="text1"/>
+          <w:sz w:val="20"/>
+          <w:szCs w:val="20"/>
+          <w:shd w:val="clear" w:color="auto" w:fill="FFFFFF"/>
+        </w:rPr>
+        <w:t xml:space="preserve"> Have to copy and paste the exact character rather than just type the hyphen in on my own keyboard.</w:t>
       </w:r>
       <w:bookmarkStart w:id="0" w:name="_GoBack"/>
       <w:bookmarkEnd w:id="0"/>
@@ -804,6 +560,418 @@
           <w:szCs w:val="20"/>
           <w:shd w:val="clear" w:color="auto" w:fill="FFFFFF"/>
         </w:rPr>
+        <w:t>For the Symposium Title on pages 3 and 5 (Weds afternoon) in Cook Theatre, it seems like the font in the last several lines (e.g., “Observed, and What Do We Do About It?”) are larger than the font on the first several lines in that cell.</w:t>
+      </w:r>
+    </w:p>
+    <w:p>
+      <w:pPr>
+        <w:rPr>
+          <w:rFonts w:ascii="Roboto" w:hAnsi="Roboto"/>
+          <w:color w:val="000000" w:themeColor="text1"/>
+          <w:sz w:val="20"/>
+          <w:szCs w:val="20"/>
+          <w:shd w:val="clear" w:color="auto" w:fill="FFFFFF"/>
+        </w:rPr>
+      </w:pPr>
+      <w:r>
+        <w:rPr>
+          <w:rFonts w:ascii="Roboto" w:hAnsi="Roboto"/>
+          <w:color w:val="000000" w:themeColor="text1"/>
+          <w:sz w:val="20"/>
+          <w:szCs w:val="20"/>
+          <w:shd w:val="clear" w:color="auto" w:fill="FFFFFF"/>
+        </w:rPr>
+        <w:t>I think this has been fixed, I don’t see the problem in the current version.</w:t>
+      </w:r>
+    </w:p>
+    <w:p>
+      <w:pPr>
+        <w:rPr>
+          <w:rFonts w:ascii="Roboto" w:hAnsi="Roboto"/>
+          <w:color w:val="FF0000"/>
+          <w:sz w:val="20"/>
+          <w:szCs w:val="20"/>
+          <w:shd w:val="clear" w:color="auto" w:fill="FFFFFF"/>
+        </w:rPr>
+      </w:pPr>
+      <w:r>
+        <w:rPr>
+          <w:rFonts w:ascii="Roboto" w:hAnsi="Roboto"/>
+          <w:color w:val="FF0000"/>
+          <w:sz w:val="20"/>
+          <w:szCs w:val="20"/>
+          <w:shd w:val="clear" w:color="auto" w:fill="FFFFFF"/>
+        </w:rPr>
+        <w:t>On page 3, 1415 in Cook Theatre</w:t>
+      </w:r>
+      <w:r>
+        <w:rPr>
+          <w:rFonts w:ascii="Roboto" w:hAnsi="Roboto"/>
+          <w:color w:val="FF0000"/>
+          <w:sz w:val="20"/>
+          <w:szCs w:val="20"/>
+          <w:shd w:val="clear" w:color="auto" w:fill="FFFFFF"/>
+        </w:rPr>
+        <w:t>, paper by Wu – last words of title should read “2 °C warming”.  The degree symbol is causing a hiccup.</w:t>
+      </w:r>
+    </w:p>
+    <w:p>
+      <w:pPr>
+        <w:rPr>
+          <w:rFonts w:ascii="Roboto" w:hAnsi="Roboto"/>
+          <w:color w:val="000000" w:themeColor="text1"/>
+          <w:sz w:val="20"/>
+          <w:szCs w:val="20"/>
+          <w:shd w:val="clear" w:color="auto" w:fill="FFFFFF"/>
+        </w:rPr>
+      </w:pPr>
+      <w:r>
+        <w:rPr>
+          <w:rFonts w:ascii="Roboto" w:hAnsi="Roboto"/>
+          <w:color w:val="000000" w:themeColor="text1"/>
+          <w:sz w:val="20"/>
+          <w:szCs w:val="20"/>
+          <w:shd w:val="clear" w:color="auto" w:fill="FFFFFF"/>
+        </w:rPr>
+        <w:t>Fixed.</w:t>
+      </w:r>
+    </w:p>
+    <w:p>
+      <w:pPr>
+        <w:rPr>
+          <w:rFonts w:ascii="Roboto" w:hAnsi="Roboto"/>
+          <w:color w:val="FF0000"/>
+          <w:sz w:val="20"/>
+          <w:szCs w:val="20"/>
+          <w:shd w:val="clear" w:color="auto" w:fill="FFFFFF"/>
+        </w:rPr>
+      </w:pPr>
+      <w:r>
+        <w:rPr>
+          <w:rFonts w:ascii="Roboto" w:hAnsi="Roboto"/>
+          <w:color w:val="FF0000"/>
+          <w:sz w:val="20"/>
+          <w:szCs w:val="20"/>
+          <w:shd w:val="clear" w:color="auto" w:fill="FFFFFF"/>
+        </w:rPr>
+        <w:t xml:space="preserve">Change all instances of </w:t>
+      </w:r>
+      <w:proofErr w:type="spellStart"/>
+      <w:r>
+        <w:rPr>
+          <w:rFonts w:ascii="Roboto" w:hAnsi="Roboto"/>
+          <w:color w:val="FF0000"/>
+          <w:sz w:val="20"/>
+          <w:szCs w:val="20"/>
+          <w:shd w:val="clear" w:color="auto" w:fill="FFFFFF"/>
+        </w:rPr>
+        <w:t>EBird</w:t>
+      </w:r>
+      <w:proofErr w:type="spellEnd"/>
+      <w:r>
+        <w:rPr>
+          <w:rFonts w:ascii="Roboto" w:hAnsi="Roboto"/>
+          <w:color w:val="FF0000"/>
+          <w:sz w:val="20"/>
+          <w:szCs w:val="20"/>
+          <w:shd w:val="clear" w:color="auto" w:fill="FFFFFF"/>
+        </w:rPr>
+        <w:t xml:space="preserve"> to </w:t>
+      </w:r>
+      <w:proofErr w:type="spellStart"/>
+      <w:r>
+        <w:rPr>
+          <w:rFonts w:ascii="Roboto" w:hAnsi="Roboto"/>
+          <w:color w:val="FF0000"/>
+          <w:sz w:val="20"/>
+          <w:szCs w:val="20"/>
+          <w:shd w:val="clear" w:color="auto" w:fill="FFFFFF"/>
+        </w:rPr>
+        <w:t>eBird</w:t>
+      </w:r>
+      <w:proofErr w:type="spellEnd"/>
+      <w:r>
+        <w:rPr>
+          <w:rFonts w:ascii="Roboto" w:hAnsi="Roboto"/>
+          <w:color w:val="FF0000"/>
+          <w:sz w:val="20"/>
+          <w:szCs w:val="20"/>
+          <w:shd w:val="clear" w:color="auto" w:fill="FFFFFF"/>
+        </w:rPr>
+        <w:t xml:space="preserve"> (e.g., Summit 4 1600 on Weds)</w:t>
+      </w:r>
+    </w:p>
+    <w:p>
+      <w:pPr>
+        <w:rPr>
+          <w:rFonts w:ascii="Roboto" w:hAnsi="Roboto"/>
+          <w:color w:val="000000" w:themeColor="text1"/>
+          <w:sz w:val="20"/>
+          <w:szCs w:val="20"/>
+          <w:shd w:val="clear" w:color="auto" w:fill="FFFFFF"/>
+        </w:rPr>
+      </w:pPr>
+      <w:r>
+        <w:rPr>
+          <w:rFonts w:ascii="Roboto" w:hAnsi="Roboto"/>
+          <w:color w:val="000000" w:themeColor="text1"/>
+          <w:sz w:val="20"/>
+          <w:szCs w:val="20"/>
+          <w:shd w:val="clear" w:color="auto" w:fill="FFFFFF"/>
+        </w:rPr>
+        <w:t>Fixed.</w:t>
+      </w:r>
+    </w:p>
+    <w:p>
+      <w:pPr>
+        <w:rPr>
+          <w:rFonts w:ascii="Roboto" w:hAnsi="Roboto"/>
+          <w:color w:val="FF0000"/>
+          <w:sz w:val="20"/>
+          <w:szCs w:val="20"/>
+          <w:shd w:val="clear" w:color="auto" w:fill="FFFFFF"/>
+        </w:rPr>
+      </w:pPr>
+      <w:r>
+        <w:rPr>
+          <w:rFonts w:ascii="Roboto" w:hAnsi="Roboto"/>
+          <w:color w:val="FF0000"/>
+          <w:sz w:val="20"/>
+          <w:szCs w:val="20"/>
+          <w:shd w:val="clear" w:color="auto" w:fill="FFFFFF"/>
+        </w:rPr>
+        <w:lastRenderedPageBreak/>
+        <w:t xml:space="preserve">Thursday 1615 in Cook Theatre, the title includes ‘magic Traits’ and instead should be ‘Magic Traits’ </w:t>
+      </w:r>
+    </w:p>
+    <w:p>
+      <w:pPr>
+        <w:rPr>
+          <w:rFonts w:ascii="Roboto" w:hAnsi="Roboto"/>
+          <w:color w:val="000000" w:themeColor="text1"/>
+          <w:sz w:val="20"/>
+          <w:szCs w:val="20"/>
+          <w:shd w:val="clear" w:color="auto" w:fill="FFFFFF"/>
+        </w:rPr>
+      </w:pPr>
+      <w:r>
+        <w:rPr>
+          <w:rFonts w:ascii="Roboto" w:hAnsi="Roboto"/>
+          <w:color w:val="000000" w:themeColor="text1"/>
+          <w:sz w:val="20"/>
+          <w:szCs w:val="20"/>
+          <w:shd w:val="clear" w:color="auto" w:fill="FFFFFF"/>
+        </w:rPr>
+        <w:t>Fixed.</w:t>
+      </w:r>
+    </w:p>
+    <w:p>
+      <w:pPr>
+        <w:rPr>
+          <w:rFonts w:ascii="Roboto" w:hAnsi="Roboto"/>
+          <w:color w:val="FF0000"/>
+          <w:sz w:val="20"/>
+          <w:szCs w:val="20"/>
+          <w:shd w:val="clear" w:color="auto" w:fill="FFFFFF"/>
+        </w:rPr>
+      </w:pPr>
+      <w:r>
+        <w:rPr>
+          <w:rFonts w:ascii="Roboto" w:hAnsi="Roboto"/>
+          <w:color w:val="FF0000"/>
+          <w:sz w:val="20"/>
+          <w:szCs w:val="20"/>
+          <w:shd w:val="clear" w:color="auto" w:fill="FFFFFF"/>
+        </w:rPr>
+        <w:t xml:space="preserve">Friday 1115 in Summit 13/14, the title includes ‘biotic </w:t>
+      </w:r>
+      <w:r>
+        <w:rPr>
+          <w:rFonts w:ascii="Roboto" w:hAnsi="Roboto"/>
+          <w:color w:val="FF0000"/>
+          <w:sz w:val="20"/>
+          <w:szCs w:val="20"/>
+          <w:shd w:val="clear" w:color="auto" w:fill="FFFFFF"/>
+        </w:rPr>
+        <w:t>Interaction’ and instead should be ‘Biotic Interaction’</w:t>
+      </w:r>
+    </w:p>
+    <w:p>
+      <w:pPr>
+        <w:rPr>
+          <w:rFonts w:ascii="Roboto" w:hAnsi="Roboto"/>
+          <w:color w:val="000000" w:themeColor="text1"/>
+          <w:sz w:val="20"/>
+          <w:szCs w:val="20"/>
+          <w:shd w:val="clear" w:color="auto" w:fill="FFFFFF"/>
+        </w:rPr>
+      </w:pPr>
+      <w:r>
+        <w:rPr>
+          <w:rFonts w:ascii="Roboto" w:hAnsi="Roboto"/>
+          <w:color w:val="000000" w:themeColor="text1"/>
+          <w:sz w:val="20"/>
+          <w:szCs w:val="20"/>
+          <w:shd w:val="clear" w:color="auto" w:fill="FFFFFF"/>
+        </w:rPr>
+        <w:t>Fixed.</w:t>
+      </w:r>
+    </w:p>
+    <w:p>
+      <w:pPr>
+        <w:rPr>
+          <w:rFonts w:ascii="Roboto" w:hAnsi="Roboto"/>
+          <w:color w:val="FF0000"/>
+          <w:sz w:val="20"/>
+          <w:szCs w:val="20"/>
+          <w:shd w:val="clear" w:color="auto" w:fill="FFFFFF"/>
+        </w:rPr>
+      </w:pPr>
+      <w:r>
+        <w:rPr>
+          <w:rFonts w:ascii="Roboto" w:hAnsi="Roboto"/>
+          <w:color w:val="FF0000"/>
+          <w:sz w:val="20"/>
+          <w:szCs w:val="20"/>
+          <w:shd w:val="clear" w:color="auto" w:fill="FFFFFF"/>
+        </w:rPr>
+        <w:t>Friday 1600 in Summit 5 (Gillespie)</w:t>
+      </w:r>
+      <w:r>
+        <w:rPr>
+          <w:rFonts w:ascii="Roboto" w:hAnsi="Roboto"/>
+          <w:color w:val="FF0000"/>
+          <w:sz w:val="20"/>
+          <w:szCs w:val="20"/>
+          <w:shd w:val="clear" w:color="auto" w:fill="FFFFFF"/>
+        </w:rPr>
+        <w:t xml:space="preserve"> – change </w:t>
+      </w:r>
+      <w:proofErr w:type="spellStart"/>
+      <w:r>
+        <w:rPr>
+          <w:rFonts w:ascii="Roboto" w:hAnsi="Roboto"/>
+          <w:color w:val="FF0000"/>
+          <w:sz w:val="20"/>
+          <w:szCs w:val="20"/>
+          <w:shd w:val="clear" w:color="auto" w:fill="FFFFFF"/>
+        </w:rPr>
+        <w:t>Nsf</w:t>
+      </w:r>
+      <w:proofErr w:type="spellEnd"/>
+      <w:r>
+        <w:rPr>
+          <w:rFonts w:ascii="Roboto" w:hAnsi="Roboto"/>
+          <w:color w:val="FF0000"/>
+          <w:sz w:val="20"/>
+          <w:szCs w:val="20"/>
+          <w:shd w:val="clear" w:color="auto" w:fill="FFFFFF"/>
+        </w:rPr>
+        <w:t xml:space="preserve"> to NSF and change Stem to STEM</w:t>
+      </w:r>
+    </w:p>
+    <w:p>
+      <w:pPr>
+        <w:rPr>
+          <w:rFonts w:ascii="Roboto" w:hAnsi="Roboto"/>
+          <w:color w:val="000000" w:themeColor="text1"/>
+          <w:sz w:val="20"/>
+          <w:szCs w:val="20"/>
+          <w:shd w:val="clear" w:color="auto" w:fill="FFFFFF"/>
+        </w:rPr>
+      </w:pPr>
+      <w:r>
+        <w:rPr>
+          <w:rFonts w:ascii="Roboto" w:hAnsi="Roboto"/>
+          <w:color w:val="000000" w:themeColor="text1"/>
+          <w:sz w:val="20"/>
+          <w:szCs w:val="20"/>
+          <w:shd w:val="clear" w:color="auto" w:fill="FFFFFF"/>
+        </w:rPr>
+        <w:t>Fixed.</w:t>
+      </w:r>
+    </w:p>
+    <w:p>
+      <w:pPr>
+        <w:rPr>
+          <w:rFonts w:ascii="Roboto" w:hAnsi="Roboto"/>
+          <w:color w:val="FF0000"/>
+          <w:sz w:val="20"/>
+          <w:szCs w:val="20"/>
+          <w:shd w:val="clear" w:color="auto" w:fill="FFFFFF"/>
+        </w:rPr>
+      </w:pPr>
+      <w:r>
+        <w:rPr>
+          <w:rFonts w:ascii="Roboto" w:hAnsi="Roboto"/>
+          <w:color w:val="FF0000"/>
+          <w:sz w:val="20"/>
+          <w:szCs w:val="20"/>
+          <w:shd w:val="clear" w:color="auto" w:fill="FFFFFF"/>
+        </w:rPr>
+        <w:t>Page missing from PDF (Thursday, Late Afternoon, Summit 5- Summit 13/14)</w:t>
+      </w:r>
+    </w:p>
+    <w:p>
+      <w:pPr>
+        <w:rPr>
+          <w:rFonts w:ascii="Roboto" w:hAnsi="Roboto"/>
+          <w:color w:val="000000"/>
+          <w:sz w:val="20"/>
+          <w:szCs w:val="20"/>
+          <w:shd w:val="clear" w:color="auto" w:fill="FFFFFF"/>
+        </w:rPr>
+      </w:pPr>
+      <w:r>
+        <w:rPr>
+          <w:rFonts w:ascii="Roboto" w:hAnsi="Roboto"/>
+          <w:color w:val="000000"/>
+          <w:sz w:val="20"/>
+          <w:szCs w:val="20"/>
+          <w:shd w:val="clear" w:color="auto" w:fill="FFFFFF"/>
+        </w:rPr>
+        <w:t>This page is now included.</w:t>
+      </w:r>
+    </w:p>
+    <w:p>
+      <w:pPr>
+        <w:rPr>
+          <w:rFonts w:ascii="Roboto" w:hAnsi="Roboto"/>
+          <w:color w:val="FF0000"/>
+          <w:sz w:val="20"/>
+          <w:szCs w:val="20"/>
+          <w:shd w:val="clear" w:color="auto" w:fill="FFFFFF"/>
+        </w:rPr>
+      </w:pPr>
+      <w:r>
+        <w:rPr>
+          <w:rFonts w:ascii="Roboto" w:hAnsi="Roboto"/>
+          <w:color w:val="FF0000"/>
+          <w:sz w:val="20"/>
+          <w:szCs w:val="20"/>
+          <w:shd w:val="clear" w:color="auto" w:fill="FFFFFF"/>
+        </w:rPr>
+        <w:t>Author names that have goofy characters that need fixing:</w:t>
+      </w:r>
+    </w:p>
+    <w:p>
+      <w:pPr>
+        <w:rPr>
+          <w:rFonts w:ascii="Roboto" w:hAnsi="Roboto"/>
+          <w:color w:val="FF0000"/>
+          <w:sz w:val="20"/>
+          <w:szCs w:val="20"/>
+          <w:shd w:val="clear" w:color="auto" w:fill="FFFFFF"/>
+        </w:rPr>
+      </w:pPr>
+      <w:r>
+        <w:rPr>
+          <w:rFonts w:ascii="Roboto" w:hAnsi="Roboto"/>
+          <w:color w:val="FF0000"/>
+          <w:sz w:val="20"/>
+          <w:szCs w:val="20"/>
+          <w:shd w:val="clear" w:color="auto" w:fill="FFFFFF"/>
+        </w:rPr>
         <w:t xml:space="preserve">Thursday, 1115, Summit 3 (Biogeography)  </w:t>
       </w:r>
     </w:p>
@@ -811,6 +979,61 @@
       <w:pPr>
         <w:rPr>
           <w:rFonts w:ascii="Roboto" w:hAnsi="Roboto"/>
+          <w:color w:val="000000" w:themeColor="text1"/>
+          <w:sz w:val="20"/>
+          <w:szCs w:val="20"/>
+          <w:shd w:val="clear" w:color="auto" w:fill="FFFFFF"/>
+        </w:rPr>
+      </w:pPr>
+      <w:proofErr w:type="spellStart"/>
+      <w:r>
+        <w:rPr>
+          <w:rFonts w:ascii="Roboto" w:hAnsi="Roboto"/>
+          <w:color w:val="000000" w:themeColor="text1"/>
+          <w:sz w:val="20"/>
+          <w:szCs w:val="20"/>
+          <w:shd w:val="clear" w:color="auto" w:fill="FFFFFF"/>
+        </w:rPr>
+        <w:t>Fjeldså</w:t>
+      </w:r>
+      <w:proofErr w:type="spellEnd"/>
+      <w:r>
+        <w:rPr>
+          <w:rFonts w:ascii="Roboto" w:hAnsi="Roboto"/>
+          <w:color w:val="000000" w:themeColor="text1"/>
+          <w:sz w:val="20"/>
+          <w:szCs w:val="20"/>
+          <w:shd w:val="clear" w:color="auto" w:fill="FFFFFF"/>
+        </w:rPr>
+        <w:t xml:space="preserve"> and </w:t>
+      </w:r>
+      <w:proofErr w:type="spellStart"/>
+      <w:r>
+        <w:rPr>
+          <w:rFonts w:ascii="Roboto" w:hAnsi="Roboto"/>
+          <w:color w:val="000000" w:themeColor="text1"/>
+          <w:sz w:val="20"/>
+          <w:szCs w:val="20"/>
+          <w:shd w:val="clear" w:color="auto" w:fill="FFFFFF"/>
+        </w:rPr>
+        <w:t>Alström</w:t>
+      </w:r>
+      <w:proofErr w:type="spellEnd"/>
+      <w:r>
+        <w:rPr>
+          <w:rFonts w:ascii="Roboto" w:hAnsi="Roboto"/>
+          <w:color w:val="000000" w:themeColor="text1"/>
+          <w:sz w:val="20"/>
+          <w:szCs w:val="20"/>
+          <w:shd w:val="clear" w:color="auto" w:fill="FFFFFF"/>
+        </w:rPr>
+        <w:t xml:space="preserve"> fixed</w:t>
+      </w:r>
+    </w:p>
+    <w:p>
+      <w:pPr>
+        <w:rPr>
+          <w:rFonts w:ascii="Roboto" w:hAnsi="Roboto"/>
           <w:color w:val="FF0000"/>
           <w:sz w:val="20"/>
           <w:szCs w:val="20"/>
@@ -832,21 +1055,85 @@
       <w:pPr>
         <w:rPr>
           <w:rFonts w:ascii="Roboto" w:hAnsi="Roboto"/>
-          <w:color w:val="FF0000"/>
-          <w:sz w:val="20"/>
-          <w:szCs w:val="20"/>
-          <w:shd w:val="clear" w:color="auto" w:fill="FFFFFF"/>
-        </w:rPr>
-      </w:pPr>
-      <w:r>
-        <w:rPr>
-          <w:rFonts w:ascii="Roboto" w:hAnsi="Roboto"/>
-          <w:color w:val="FF0000"/>
-          <w:sz w:val="20"/>
-          <w:szCs w:val="20"/>
-          <w:shd w:val="clear" w:color="auto" w:fill="FFFFFF"/>
-        </w:rPr>
-        <w:t>Thursday, 1515, Summit 4 (Buler et al)</w:t>
+          <w:color w:val="000000" w:themeColor="text1"/>
+          <w:sz w:val="20"/>
+          <w:szCs w:val="20"/>
+          <w:shd w:val="clear" w:color="auto" w:fill="FFFFFF"/>
+        </w:rPr>
+      </w:pPr>
+      <w:r>
+        <w:rPr>
+          <w:rFonts w:ascii="Roboto" w:hAnsi="Roboto"/>
+          <w:color w:val="000000" w:themeColor="text1"/>
+          <w:sz w:val="20"/>
+          <w:szCs w:val="20"/>
+          <w:shd w:val="clear" w:color="auto" w:fill="FFFFFF"/>
+        </w:rPr>
+        <w:t>Fixed.</w:t>
+      </w:r>
+    </w:p>
+    <w:p>
+      <w:pPr>
+        <w:rPr>
+          <w:rFonts w:ascii="Roboto" w:hAnsi="Roboto"/>
+          <w:color w:val="FF0000"/>
+          <w:sz w:val="20"/>
+          <w:szCs w:val="20"/>
+          <w:shd w:val="clear" w:color="auto" w:fill="FFFFFF"/>
+        </w:rPr>
+      </w:pPr>
+      <w:r>
+        <w:rPr>
+          <w:rFonts w:ascii="Roboto" w:hAnsi="Roboto"/>
+          <w:color w:val="FF0000"/>
+          <w:sz w:val="20"/>
+          <w:szCs w:val="20"/>
+          <w:shd w:val="clear" w:color="auto" w:fill="FFFFFF"/>
+        </w:rPr>
+        <w:t>Thursday, 1515, Summit 4 (</w:t>
+      </w:r>
+      <w:proofErr w:type="spellStart"/>
+      <w:r>
+        <w:rPr>
+          <w:rFonts w:ascii="Roboto" w:hAnsi="Roboto"/>
+          <w:color w:val="FF0000"/>
+          <w:sz w:val="20"/>
+          <w:szCs w:val="20"/>
+          <w:shd w:val="clear" w:color="auto" w:fill="FFFFFF"/>
+        </w:rPr>
+        <w:t>Buler</w:t>
+      </w:r>
+      <w:proofErr w:type="spellEnd"/>
+      <w:r>
+        <w:rPr>
+          <w:rFonts w:ascii="Roboto" w:hAnsi="Roboto"/>
+          <w:color w:val="FF0000"/>
+          <w:sz w:val="20"/>
+          <w:szCs w:val="20"/>
+          <w:shd w:val="clear" w:color="auto" w:fill="FFFFFF"/>
+        </w:rPr>
+        <w:t xml:space="preserve"> et al)</w:t>
+      </w:r>
+    </w:p>
+    <w:p>
+      <w:pPr>
+        <w:rPr>
+          <w:rFonts w:ascii="Roboto" w:hAnsi="Roboto"/>
+          <w:color w:val="000000" w:themeColor="text1"/>
+          <w:sz w:val="20"/>
+          <w:szCs w:val="20"/>
+          <w:shd w:val="clear" w:color="auto" w:fill="FFFFFF"/>
+        </w:rPr>
+      </w:pPr>
+      <w:r>
+        <w:rPr>
+          <w:rFonts w:ascii="Roboto" w:hAnsi="Roboto"/>
+          <w:color w:val="000000" w:themeColor="text1"/>
+          <w:sz w:val="20"/>
+          <w:szCs w:val="20"/>
+          <w:shd w:val="clear" w:color="auto" w:fill="FFFFFF"/>
+        </w:rPr>
+        <w:t>Fixed.</w:t>
       </w:r>
     </w:p>
     <w:p>
@@ -874,33 +1161,86 @@
       <w:pPr>
         <w:rPr>
           <w:rFonts w:ascii="Roboto" w:hAnsi="Roboto"/>
-          <w:color w:val="FF0000"/>
-          <w:sz w:val="20"/>
-          <w:szCs w:val="20"/>
-          <w:shd w:val="clear" w:color="auto" w:fill="FFFFFF"/>
-        </w:rPr>
-      </w:pPr>
-      <w:r>
-        <w:rPr>
-          <w:rFonts w:ascii="Roboto" w:hAnsi="Roboto"/>
-          <w:color w:val="FF0000"/>
-          <w:sz w:val="20"/>
-          <w:szCs w:val="20"/>
-          <w:shd w:val="clear" w:color="auto" w:fill="FFFFFF"/>
-        </w:rPr>
-        <w:t>Friday, 1430, Summit 13/14 (Buechley et al)</w:t>
-      </w:r>
-    </w:p>
-    <w:p>
-      <w:pPr>
-        <w:rPr>
-          <w:rFonts w:ascii="Roboto" w:hAnsi="Roboto"/>
-          <w:color w:val="FF0000"/>
-          <w:sz w:val="20"/>
-          <w:szCs w:val="20"/>
-          <w:shd w:val="clear" w:color="auto" w:fill="FFFFFF"/>
-        </w:rPr>
-      </w:pPr>
+          <w:color w:val="000000" w:themeColor="text1"/>
+          <w:sz w:val="20"/>
+          <w:szCs w:val="20"/>
+          <w:shd w:val="clear" w:color="auto" w:fill="FFFFFF"/>
+        </w:rPr>
+      </w:pPr>
+      <w:r>
+        <w:rPr>
+          <w:rFonts w:ascii="Roboto" w:hAnsi="Roboto"/>
+          <w:color w:val="000000" w:themeColor="text1"/>
+          <w:sz w:val="20"/>
+          <w:szCs w:val="20"/>
+          <w:shd w:val="clear" w:color="auto" w:fill="FFFFFF"/>
+        </w:rPr>
+        <w:t>Fixed.</w:t>
+      </w:r>
+    </w:p>
+    <w:p>
+      <w:pPr>
+        <w:rPr>
+          <w:rFonts w:ascii="Roboto" w:hAnsi="Roboto"/>
+          <w:color w:val="FF0000"/>
+          <w:sz w:val="20"/>
+          <w:szCs w:val="20"/>
+          <w:shd w:val="clear" w:color="auto" w:fill="FFFFFF"/>
+        </w:rPr>
+      </w:pPr>
+      <w:r>
+        <w:rPr>
+          <w:rFonts w:ascii="Roboto" w:hAnsi="Roboto"/>
+          <w:color w:val="FF0000"/>
+          <w:sz w:val="20"/>
+          <w:szCs w:val="20"/>
+          <w:shd w:val="clear" w:color="auto" w:fill="FFFFFF"/>
+        </w:rPr>
+        <w:t>Friday, 1430, Summit 13/14 (</w:t>
+      </w:r>
+      <w:proofErr w:type="spellStart"/>
+      <w:r>
+        <w:rPr>
+          <w:rFonts w:ascii="Roboto" w:hAnsi="Roboto"/>
+          <w:color w:val="FF0000"/>
+          <w:sz w:val="20"/>
+          <w:szCs w:val="20"/>
+          <w:shd w:val="clear" w:color="auto" w:fill="FFFFFF"/>
+        </w:rPr>
+        <w:t>Buechley</w:t>
+      </w:r>
+      <w:proofErr w:type="spellEnd"/>
+      <w:r>
+        <w:rPr>
+          <w:rFonts w:ascii="Roboto" w:hAnsi="Roboto"/>
+          <w:color w:val="FF0000"/>
+          <w:sz w:val="20"/>
+          <w:szCs w:val="20"/>
+          <w:shd w:val="clear" w:color="auto" w:fill="FFFFFF"/>
+        </w:rPr>
+        <w:t xml:space="preserve"> et al)</w:t>
+      </w:r>
+    </w:p>
+    <w:p>
+      <w:pPr>
+        <w:rPr>
+          <w:rFonts w:ascii="Roboto" w:hAnsi="Roboto"/>
+          <w:color w:val="000000" w:themeColor="text1"/>
+          <w:sz w:val="20"/>
+          <w:szCs w:val="20"/>
+          <w:shd w:val="clear" w:color="auto" w:fill="FFFFFF"/>
+        </w:rPr>
+      </w:pPr>
+      <w:r>
+        <w:rPr>
+          <w:rFonts w:ascii="Roboto" w:hAnsi="Roboto"/>
+          <w:color w:val="000000" w:themeColor="text1"/>
+          <w:sz w:val="20"/>
+          <w:szCs w:val="20"/>
+          <w:shd w:val="clear" w:color="auto" w:fill="FFFFFF"/>
+        </w:rPr>
+        <w:t>Fixed.</w:t>
+      </w:r>
     </w:p>
     <w:sectPr>
       <w:pgSz w:w="12240" w:h="15840"/>

</xml_diff>